<commit_message>
Vi er der drenge
</commit_message>
<xml_diff>
--- a/Rapport/Term liste.docx
+++ b/Rapport/Term liste.docx
@@ -1,6 +1,6 @@
 
 <file path=word/document.xml><?xml version="1.0" encoding="utf-8"?>
-<w:document xmlns:wpc="http://schemas.microsoft.com/office/word/2010/wordprocessingCanvas" xmlns:cx="http://schemas.microsoft.com/office/drawing/2014/chartex" xmlns:cx1="http://schemas.microsoft.com/office/drawing/2015/9/8/chartex" xmlns:mc="http://schemas.openxmlformats.org/markup-compatibility/2006" xmlns:o="urn:schemas-microsoft-com:office:office" xmlns:r="http://schemas.openxmlformats.org/officeDocument/2006/relationships" xmlns:m="http://schemas.openxmlformats.org/officeDocument/2006/math" xmlns:v="urn:schemas-microsoft-com:vml" xmlns:wp14="http://schemas.microsoft.com/office/word/2010/wordprocessingDrawing" xmlns:wp="http://schemas.openxmlformats.org/drawingml/2006/wordprocessingDrawing" xmlns:w10="urn:schemas-microsoft-com:office:word" xmlns:w="http://schemas.openxmlformats.org/wordprocessingml/2006/main" xmlns:w14="http://schemas.microsoft.com/office/word/2010/wordml" xmlns:w15="http://schemas.microsoft.com/office/word/2012/wordml" xmlns:w16se="http://schemas.microsoft.com/office/word/2015/wordml/symex" xmlns:wpg="http://schemas.microsoft.com/office/word/2010/wordprocessingGroup" xmlns:wpi="http://schemas.microsoft.com/office/word/2010/wordprocessingInk" xmlns:wne="http://schemas.microsoft.com/office/word/2006/wordml" xmlns:wps="http://schemas.microsoft.com/office/word/2010/wordprocessingShape" mc:Ignorable="w14 w15 w16se wp14">
+<w:document xmlns:wpc="http://schemas.microsoft.com/office/word/2010/wordprocessingCanvas" xmlns:mc="http://schemas.openxmlformats.org/markup-compatibility/2006" xmlns:o="urn:schemas-microsoft-com:office:office" xmlns:r="http://schemas.openxmlformats.org/officeDocument/2006/relationships" xmlns:m="http://schemas.openxmlformats.org/officeDocument/2006/math" xmlns:v="urn:schemas-microsoft-com:vml" xmlns:wp14="http://schemas.microsoft.com/office/word/2010/wordprocessingDrawing" xmlns:wp="http://schemas.openxmlformats.org/drawingml/2006/wordprocessingDrawing" xmlns:w10="urn:schemas-microsoft-com:office:word" xmlns:w="http://schemas.openxmlformats.org/wordprocessingml/2006/main" xmlns:w14="http://schemas.microsoft.com/office/word/2010/wordml" xmlns:w15="http://schemas.microsoft.com/office/word/2012/wordml" xmlns:wpg="http://schemas.microsoft.com/office/word/2010/wordprocessingGroup" xmlns:wpi="http://schemas.microsoft.com/office/word/2010/wordprocessingInk" xmlns:wne="http://schemas.microsoft.com/office/word/2006/wordml" xmlns:wps="http://schemas.microsoft.com/office/word/2010/wordprocessingShape" mc:Ignorable="w14 w15 wp14">
   <w:body>
     <w:p>
       <w:r>
@@ -18,6 +18,9 @@
         <w:gridCol w:w="8073"/>
       </w:tblGrid>
       <w:tr>
+        <w:trPr>
+          <w:trHeight w:val="836"/>
+        </w:trPr>
         <w:tc>
           <w:tcPr>
             <w:tcW w:w="1555" w:type="dxa"/>
@@ -36,7 +39,6 @@
               </w:rPr>
               <w:t>Slack</w:t>
             </w:r>
-            <w:bookmarkEnd w:id="0"/>
           </w:p>
         </w:tc>
         <w:tc>
@@ -148,6 +150,108 @@
             </w:pPr>
             <w:r>
               <w:t>Aarhus School og Engineering</w:t>
+            </w:r>
+          </w:p>
+        </w:tc>
+      </w:tr>
+      <w:tr>
+        <w:tc>
+          <w:tcPr>
+            <w:tcW w:w="1555" w:type="dxa"/>
+          </w:tcPr>
+          <w:p>
+            <w:pPr>
+              <w:spacing w:after="0"/>
+              <w:rPr>
+                <w:b/>
+              </w:rPr>
+            </w:pPr>
+            <w:r>
+              <w:rPr>
+                <w:b/>
+              </w:rPr>
+              <w:t>EE</w:t>
+            </w:r>
+          </w:p>
+        </w:tc>
+        <w:tc>
+          <w:tcPr>
+            <w:tcW w:w="8073" w:type="dxa"/>
+          </w:tcPr>
+          <w:p>
+            <w:pPr>
+              <w:spacing w:after="0"/>
+            </w:pPr>
+            <w:r>
+              <w:t>Elektrisk Energiteknologi</w:t>
+            </w:r>
+          </w:p>
+        </w:tc>
+      </w:tr>
+      <w:tr>
+        <w:tc>
+          <w:tcPr>
+            <w:tcW w:w="1555" w:type="dxa"/>
+          </w:tcPr>
+          <w:p>
+            <w:pPr>
+              <w:spacing w:after="0"/>
+              <w:rPr>
+                <w:b/>
+              </w:rPr>
+            </w:pPr>
+            <w:r>
+              <w:rPr>
+                <w:b/>
+              </w:rPr>
+              <w:t>E</w:t>
+            </w:r>
+          </w:p>
+        </w:tc>
+        <w:tc>
+          <w:tcPr>
+            <w:tcW w:w="8073" w:type="dxa"/>
+          </w:tcPr>
+          <w:p>
+            <w:pPr>
+              <w:spacing w:after="0"/>
+            </w:pPr>
+            <w:r>
+              <w:t>Elektronik</w:t>
+            </w:r>
+          </w:p>
+        </w:tc>
+      </w:tr>
+      <w:tr>
+        <w:tc>
+          <w:tcPr>
+            <w:tcW w:w="1555" w:type="dxa"/>
+          </w:tcPr>
+          <w:p>
+            <w:pPr>
+              <w:spacing w:after="0"/>
+              <w:rPr>
+                <w:b/>
+              </w:rPr>
+            </w:pPr>
+            <w:r>
+              <w:rPr>
+                <w:b/>
+              </w:rPr>
+              <w:t>IKT</w:t>
+            </w:r>
+          </w:p>
+        </w:tc>
+        <w:tc>
+          <w:tcPr>
+            <w:tcW w:w="8073" w:type="dxa"/>
+          </w:tcPr>
+          <w:p>
+            <w:pPr>
+              <w:spacing w:after="0"/>
+            </w:pPr>
+            <w:r>
+              <w:t>Informations- og Kommunikationsteknologi</w:t>
             </w:r>
           </w:p>
         </w:tc>
@@ -664,6 +768,205 @@
           </w:p>
         </w:tc>
       </w:tr>
+      <w:tr>
+        <w:tc>
+          <w:tcPr>
+            <w:tcW w:w="1555" w:type="dxa"/>
+          </w:tcPr>
+          <w:p>
+            <w:pPr>
+              <w:spacing w:after="0"/>
+              <w:rPr>
+                <w:b/>
+              </w:rPr>
+            </w:pPr>
+            <w:r>
+              <w:rPr>
+                <w:b/>
+              </w:rPr>
+              <w:t>FURPS</w:t>
+            </w:r>
+          </w:p>
+        </w:tc>
+        <w:tc>
+          <w:tcPr>
+            <w:tcW w:w="8073" w:type="dxa"/>
+          </w:tcPr>
+          <w:p>
+            <w:pPr>
+              <w:tabs>
+                <w:tab w:val="left" w:pos="2220"/>
+              </w:tabs>
+              <w:spacing w:after="0"/>
+            </w:pPr>
+            <w:r>
+              <w:rPr>
+                <w:lang w:val="en-US"/>
+              </w:rPr>
+              <w:t>Functionality, Usability, Reliability, Performance and Support</w:t>
+            </w:r>
+          </w:p>
+        </w:tc>
+      </w:tr>
+      <w:tr>
+        <w:tc>
+          <w:tcPr>
+            <w:tcW w:w="1555" w:type="dxa"/>
+          </w:tcPr>
+          <w:p>
+            <w:pPr>
+              <w:spacing w:after="0"/>
+              <w:rPr>
+                <w:b/>
+              </w:rPr>
+            </w:pPr>
+            <w:r>
+              <w:rPr>
+                <w:b/>
+              </w:rPr>
+              <w:t>QT</w:t>
+            </w:r>
+          </w:p>
+        </w:tc>
+        <w:tc>
+          <w:tcPr>
+            <w:tcW w:w="8073" w:type="dxa"/>
+          </w:tcPr>
+          <w:p>
+            <w:pPr>
+              <w:tabs>
+                <w:tab w:val="left" w:pos="2220"/>
+              </w:tabs>
+              <w:spacing w:after="0"/>
+              <w:rPr>
+                <w:lang w:val="en-US"/>
+              </w:rPr>
+            </w:pPr>
+            <w:proofErr w:type="spellStart"/>
+            <w:r>
+              <w:rPr>
+                <w:lang w:val="en-US"/>
+              </w:rPr>
+              <w:t>Værktøj</w:t>
+            </w:r>
+            <w:proofErr w:type="spellEnd"/>
+            <w:r>
+              <w:rPr>
+                <w:lang w:val="en-US"/>
+              </w:rPr>
+              <w:t xml:space="preserve"> </w:t>
+            </w:r>
+            <w:proofErr w:type="spellStart"/>
+            <w:r>
+              <w:rPr>
+                <w:lang w:val="en-US"/>
+              </w:rPr>
+              <w:t>til</w:t>
+            </w:r>
+            <w:proofErr w:type="spellEnd"/>
+            <w:r>
+              <w:rPr>
+                <w:lang w:val="en-US"/>
+              </w:rPr>
+              <w:t xml:space="preserve"> </w:t>
+            </w:r>
+            <w:proofErr w:type="spellStart"/>
+            <w:r>
+              <w:rPr>
+                <w:lang w:val="en-US"/>
+              </w:rPr>
+              <w:t>udvikling</w:t>
+            </w:r>
+            <w:proofErr w:type="spellEnd"/>
+            <w:r>
+              <w:rPr>
+                <w:lang w:val="en-US"/>
+              </w:rPr>
+              <w:t xml:space="preserve"> </w:t>
+            </w:r>
+            <w:proofErr w:type="spellStart"/>
+            <w:r>
+              <w:rPr>
+                <w:lang w:val="en-US"/>
+              </w:rPr>
+              <w:t>af</w:t>
+            </w:r>
+            <w:proofErr w:type="spellEnd"/>
+            <w:r>
+              <w:rPr>
+                <w:lang w:val="en-US"/>
+              </w:rPr>
+              <w:t xml:space="preserve"> </w:t>
+            </w:r>
+            <w:proofErr w:type="spellStart"/>
+            <w:r>
+              <w:rPr>
+                <w:lang w:val="en-US"/>
+              </w:rPr>
+              <w:t>grafisk</w:t>
+            </w:r>
+            <w:proofErr w:type="spellEnd"/>
+            <w:r>
+              <w:rPr>
+                <w:lang w:val="en-US"/>
+              </w:rPr>
+              <w:t xml:space="preserve"> </w:t>
+            </w:r>
+            <w:proofErr w:type="spellStart"/>
+            <w:r>
+              <w:rPr>
+                <w:lang w:val="en-US"/>
+              </w:rPr>
+              <w:t>brugerflade</w:t>
+            </w:r>
+            <w:proofErr w:type="spellEnd"/>
+          </w:p>
+        </w:tc>
+      </w:tr>
+      <w:tr>
+        <w:tc>
+          <w:tcPr>
+            <w:tcW w:w="1555" w:type="dxa"/>
+          </w:tcPr>
+          <w:p>
+            <w:pPr>
+              <w:spacing w:after="0"/>
+              <w:rPr>
+                <w:b/>
+              </w:rPr>
+            </w:pPr>
+            <w:r>
+              <w:rPr>
+                <w:b/>
+              </w:rPr>
+              <w:t>PWM</w:t>
+            </w:r>
+          </w:p>
+        </w:tc>
+        <w:tc>
+          <w:tcPr>
+            <w:tcW w:w="8073" w:type="dxa"/>
+          </w:tcPr>
+          <w:p>
+            <w:pPr>
+              <w:tabs>
+                <w:tab w:val="left" w:pos="2220"/>
+              </w:tabs>
+              <w:spacing w:after="0"/>
+              <w:rPr>
+                <w:lang w:val="en-US"/>
+              </w:rPr>
+            </w:pPr>
+            <w:r>
+              <w:rPr>
+                <w:lang w:val="en-US"/>
+              </w:rPr>
+              <w:t>Pulse Width Modulation.</w:t>
+            </w:r>
+          </w:p>
+        </w:tc>
+      </w:tr>
+      <w:bookmarkEnd w:id="0"/>
     </w:tbl>
     <w:p/>
     <w:sectPr>
@@ -677,7 +980,7 @@
 </file>
 
 <file path=word/styles.xml><?xml version="1.0" encoding="utf-8"?>
-<w:styles xmlns:mc="http://schemas.openxmlformats.org/markup-compatibility/2006" xmlns:r="http://schemas.openxmlformats.org/officeDocument/2006/relationships" xmlns:w="http://schemas.openxmlformats.org/wordprocessingml/2006/main" xmlns:w14="http://schemas.microsoft.com/office/word/2010/wordml" xmlns:w15="http://schemas.microsoft.com/office/word/2012/wordml" xmlns:w16se="http://schemas.microsoft.com/office/word/2015/wordml/symex" mc:Ignorable="w14 w15 w16se">
+<w:styles xmlns:mc="http://schemas.openxmlformats.org/markup-compatibility/2006" xmlns:r="http://schemas.openxmlformats.org/officeDocument/2006/relationships" xmlns:w="http://schemas.openxmlformats.org/wordprocessingml/2006/main" xmlns:w14="http://schemas.microsoft.com/office/word/2010/wordml" xmlns:w15="http://schemas.microsoft.com/office/word/2012/wordml" mc:Ignorable="w14 w15">
   <w:docDefaults>
     <w:rPrDefault>
       <w:rPr>
@@ -1539,6 +1842,7 @@
       <w:spacing w:after="0" w:line="240" w:lineRule="auto"/>
     </w:pPr>
     <w:tblPr>
+      <w:tblInd w:w="0" w:type="dxa"/>
       <w:tblBorders>
         <w:top w:val="single" w:sz="4" w:space="0" w:color="auto"/>
         <w:left w:val="single" w:sz="4" w:space="0" w:color="auto"/>
@@ -1547,6 +1851,12 @@
         <w:insideH w:val="single" w:sz="4" w:space="0" w:color="auto"/>
         <w:insideV w:val="single" w:sz="4" w:space="0" w:color="auto"/>
       </w:tblBorders>
+      <w:tblCellMar>
+        <w:top w:w="0" w:type="dxa"/>
+        <w:left w:w="108" w:type="dxa"/>
+        <w:bottom w:w="0" w:type="dxa"/>
+        <w:right w:w="108" w:type="dxa"/>
+      </w:tblCellMar>
     </w:tblPr>
   </w:style>
   <w:style w:type="paragraph" w:styleId="TOC1">

</xml_diff>